<commit_message>
complete figure captions draft
</commit_message>
<xml_diff>
--- a/writing/figure captions.docx
+++ b/writing/figure captions.docx
@@ -127,12 +127,7 @@
         <w:t xml:space="preserve"> Proportion of results with a given outcome under varying % </w:t>
       </w:r>
       <w:r>
-        <w:t>in sampling error (‘noise’</w:t>
-      </w:r>
-      <w:bookmarkStart w:id="0" w:name="_GoBack"/>
-      <w:bookmarkEnd w:id="0"/>
-      <w:r>
-        <w:t>), modeled as randomly generated values selected from a continuous interval within a given % noise, for each observation generated in a simulation</w:t>
+        <w:t>in sampling error (‘noise’), modeled as randomly generated values selected from a continuous interval within a given % noise, for each observation generated in a simulation</w:t>
       </w:r>
       <w:r>
         <w:t xml:space="preserve">. Sets of 0, 1, 2 and 3 break points were randomly generated from within the set of possible values, and data were simulated with </w:t>
@@ -142,6 +137,332 @@
       </w:r>
       <w:r>
         <w:t>and a 40% shift of K at the given break point. Each series consisted of 25 years of simulated data and each scenario was iterated 500 times. Lines joining points represent a third order polynomial GAM representing the best fit, with standard error. Possible outcomes were A) Successful identification of all break points; B) One extra break point identified; C) One break point missed; D) Correct number of breaks found, but one or more break points misidentified; and E) Complete failure to identify the correct break point combination by the regime shift detector script.</w:t>
+      </w:r>
+    </w:p>
+    <w:p>
+      <w:r>
+        <w:t xml:space="preserve">Figure </w:t>
+      </w:r>
+      <w:proofErr w:type="spellStart"/>
+      <w:r>
+        <w:t>Nyears</w:t>
+      </w:r>
+      <w:proofErr w:type="spellEnd"/>
+      <w:r>
+        <w:t xml:space="preserve">: </w:t>
+      </w:r>
+      <w:r>
+        <w:rPr>
+          <w:b/>
+        </w:rPr>
+        <w:t xml:space="preserve">Performance of Regime Shift Detector Script under </w:t>
+      </w:r>
+      <w:r>
+        <w:rPr>
+          <w:b/>
+        </w:rPr>
+        <w:t>varied time series length</w:t>
+      </w:r>
+      <w:r>
+        <w:rPr>
+          <w:b/>
+        </w:rPr>
+        <w:t>.</w:t>
+      </w:r>
+      <w:r>
+        <w:t xml:space="preserve"> Proportion of results with a given outcome under </w:t>
+      </w:r>
+      <w:r>
+        <w:t>varied simulation length in years</w:t>
+      </w:r>
+      <w:r>
+        <w:t xml:space="preserve">. Sets of 0, 1, 2 and 3 break points were randomly generated from within the set of possible values, and data were simulated with </w:t>
+      </w:r>
+      <w:r>
+        <w:t xml:space="preserve">a 20% shift of r </w:t>
+      </w:r>
+      <w:r>
+        <w:t>and a 40% shift of K at the given break point</w:t>
+      </w:r>
+      <w:r>
+        <w:t>, generated with a 5% random noise to simulate sampling error</w:t>
+      </w:r>
+      <w:r>
+        <w:t>. Each series consisted of 25</w:t>
+      </w:r>
+      <w:r>
+        <w:t xml:space="preserve"> to 33 years of </w:t>
+      </w:r>
+      <w:r>
+        <w:t>simulated data and each scenario was iterated 500 times. Lines joining points represent a third order polynomial GAM representing the best fit, with standard error. Possible outcomes were A) Successful identification of all break points; B) One extra break point identified; C) One break point missed; D) Correct number of breaks found, but one or more break points misidentified; and E) Complete failure to identify the correct break point combination by the regime shift detector script.</w:t>
+      </w:r>
+    </w:p>
+    <w:p/>
+    <w:p>
+      <w:r>
+        <w:lastRenderedPageBreak/>
+        <w:t xml:space="preserve">Figure </w:t>
+      </w:r>
+      <w:r>
+        <w:t>Outcomes</w:t>
+      </w:r>
+      <w:r>
+        <w:t xml:space="preserve">: </w:t>
+      </w:r>
+      <w:r>
+        <w:rPr>
+          <w:b/>
+        </w:rPr>
+        <w:t xml:space="preserve">Observed outcomes of </w:t>
+      </w:r>
+      <w:r>
+        <w:rPr>
+          <w:b/>
+        </w:rPr>
+        <w:t xml:space="preserve">Regime Shift Detector Script </w:t>
+      </w:r>
+      <w:r>
+        <w:rPr>
+          <w:b/>
+        </w:rPr>
+        <w:t>relative to simulation conditions</w:t>
+      </w:r>
+      <w:r>
+        <w:rPr>
+          <w:b/>
+        </w:rPr>
+        <w:t>.</w:t>
+      </w:r>
+      <w:r>
+        <w:t xml:space="preserve"> Proportion of results with a given outcome under </w:t>
+      </w:r>
+      <w:r>
+        <w:t>varied simulation length in years</w:t>
+      </w:r>
+      <w:r>
+        <w:t xml:space="preserve">. Sets of 0, 1, 2 and 3 break points were randomly generated from within the set of possible values, and data were simulated with </w:t>
+      </w:r>
+      <w:r>
+        <w:t xml:space="preserve">a 20% shift of r </w:t>
+      </w:r>
+      <w:r>
+        <w:t>and a 40% shift of K at the given break point. Each series consisted of 25</w:t>
+      </w:r>
+      <w:r>
+        <w:t xml:space="preserve"> years of </w:t>
+      </w:r>
+      <w:r>
+        <w:t xml:space="preserve">simulated data and each scenario was iterated 500 times. Lines joining points represent a third order polynomial GAM representing the best fit, with standard error. </w:t>
+      </w:r>
+      <w:r>
+        <w:t xml:space="preserve">Data are plotted here by output of the regime shift detector script under varied sampling error (i.e. % </w:t>
+      </w:r>
+      <w:proofErr w:type="gramStart"/>
+      <w:r>
+        <w:t>noise)  and</w:t>
+      </w:r>
+      <w:proofErr w:type="gramEnd"/>
+      <w:r>
+        <w:t xml:space="preserve"> input break point combination conditions,  where </w:t>
+      </w:r>
+      <w:r>
+        <w:t xml:space="preserve">A) </w:t>
+      </w:r>
+      <w:r>
+        <w:t>proportion of scenarios where zero breaks were detected</w:t>
+      </w:r>
+      <w:r>
+        <w:t xml:space="preserve">; B) </w:t>
+      </w:r>
+      <w:r>
+        <w:t>proportion of scenarios where one break was identified</w:t>
+      </w:r>
+      <w:r>
+        <w:t xml:space="preserve">; C) </w:t>
+      </w:r>
+      <w:r>
+        <w:t>scenarios with two break points identified</w:t>
+      </w:r>
+      <w:r>
+        <w:t xml:space="preserve">; </w:t>
+      </w:r>
+      <w:r>
+        <w:t xml:space="preserve"> and </w:t>
+      </w:r>
+      <w:r>
+        <w:t xml:space="preserve">D) </w:t>
+      </w:r>
+      <w:r>
+        <w:t>scenarios where three breaks were identified by the regime shift detector script.</w:t>
+      </w:r>
+    </w:p>
+    <w:p>
+      <w:bookmarkStart w:id="0" w:name="_Hlk485739126"/>
+      <w:r>
+        <w:t xml:space="preserve">Figure Harmonia: </w:t>
+      </w:r>
+      <w:r>
+        <w:rPr>
+          <w:b/>
+        </w:rPr>
+        <w:t>Regime shift detector breaks and Ricker model fits for an invasive ladybeetle</w:t>
+      </w:r>
+      <w:r>
+        <w:t xml:space="preserve">. </w:t>
+      </w:r>
+      <w:r>
+        <w:t>P</w:t>
+      </w:r>
+      <w:r>
+        <w:t xml:space="preserve">opulation data </w:t>
+      </w:r>
+      <w:proofErr w:type="spellStart"/>
+      <w:r>
+        <w:t>documenti</w:t>
+      </w:r>
+      <w:r>
+        <w:t>s</w:t>
+      </w:r>
+      <w:proofErr w:type="spellEnd"/>
+      <w:r>
+        <w:t xml:space="preserve"> </w:t>
+      </w:r>
+      <w:r>
+        <w:t xml:space="preserve">the invasion of </w:t>
+      </w:r>
+      <w:r>
+        <w:rPr>
+          <w:i/>
+        </w:rPr>
+        <w:t xml:space="preserve">Harmonia </w:t>
+      </w:r>
+      <w:proofErr w:type="spellStart"/>
+      <w:r>
+        <w:rPr>
+          <w:i/>
+        </w:rPr>
+        <w:t>axyridis</w:t>
+      </w:r>
+      <w:proofErr w:type="spellEnd"/>
+      <w:r>
+        <w:t>, a ladybeetle native to eastern Asia, to plots at the Kellogg Biological Station in southwestern Michigan, USA, 1994-</w:t>
+      </w:r>
+      <w:proofErr w:type="gramStart"/>
+      <w:r>
+        <w:t>2015  A</w:t>
+      </w:r>
+      <w:proofErr w:type="gramEnd"/>
+      <w:r>
+        <w:t xml:space="preserve">) Time series documenting average number of adults captured, per trap, per year.  Vertical blue lines indicate timings pf apparent regime </w:t>
+      </w:r>
+      <w:r>
+        <w:t>shifts as observed by Bahlai et</w:t>
+      </w:r>
+      <w:r>
+        <w:t xml:space="preserve"> al 2015.  When data from 2014-2015 are included in the analysis</w:t>
+      </w:r>
+      <w:r>
+        <w:t xml:space="preserve"> (data following the black dashed line)</w:t>
+      </w:r>
+      <w:r>
+        <w:t xml:space="preserve">, the shift after 2005 is no longer detected by the model. B) Ricker fits of </w:t>
+      </w:r>
+      <w:r>
+        <w:t xml:space="preserve">phases of population dynamics as determined by Bahlai et al 2015 (solid lines) and the new fit indicated by two additional years of sampling data (black dashed line). </w:t>
+      </w:r>
+    </w:p>
+    <w:bookmarkEnd w:id="0"/>
+    <w:p/>
+    <w:p>
+      <w:r>
+        <w:t xml:space="preserve">Figure </w:t>
+      </w:r>
+      <w:r>
+        <w:t>Monarch</w:t>
+      </w:r>
+      <w:r>
+        <w:t xml:space="preserve">: </w:t>
+      </w:r>
+      <w:r>
+        <w:rPr>
+          <w:b/>
+        </w:rPr>
+        <w:t xml:space="preserve">Regime shift detector breaks and Ricker model fits for </w:t>
+      </w:r>
+      <w:r>
+        <w:rPr>
+          <w:b/>
+        </w:rPr>
+        <w:t>a species of conservation concern</w:t>
+      </w:r>
+      <w:r>
+        <w:rPr>
+          <w:b/>
+        </w:rPr>
+        <w:t xml:space="preserve">. </w:t>
+      </w:r>
+      <w:r>
+        <w:t>P</w:t>
+      </w:r>
+      <w:r>
+        <w:t>opulation data document</w:t>
+      </w:r>
+      <w:r>
+        <w:t xml:space="preserve">s the area occupied by overwintering Monarch butterflies in their winter habitat in the Mexico, </w:t>
+      </w:r>
+      <w:r>
+        <w:t>1994-</w:t>
+      </w:r>
+      <w:proofErr w:type="gramStart"/>
+      <w:r>
+        <w:t>201</w:t>
+      </w:r>
+      <w:r>
+        <w:t>6</w:t>
+      </w:r>
+      <w:r>
+        <w:t xml:space="preserve">  A</w:t>
+      </w:r>
+      <w:proofErr w:type="gramEnd"/>
+      <w:r>
+        <w:t xml:space="preserve">) Time series documenting </w:t>
+      </w:r>
+      <w:r>
+        <w:t>raw data of estimated area occupied by overwintering monarchs by</w:t>
+      </w:r>
+      <w:r>
+        <w:t xml:space="preserve"> year.  Vertical blue lines indicate timings </w:t>
+      </w:r>
+      <w:r>
+        <w:t>o</w:t>
+      </w:r>
+      <w:bookmarkStart w:id="1" w:name="_GoBack"/>
+      <w:bookmarkEnd w:id="1"/>
+      <w:r>
+        <w:t xml:space="preserve">f apparent regime shifts as </w:t>
+      </w:r>
+      <w:r>
+        <w:t>indicated by the regime shift detector script</w:t>
+      </w:r>
+      <w:r>
+        <w:t xml:space="preserve">.  B) Ricker fits of phases of population dynamics as </w:t>
+      </w:r>
+      <w:r>
+        <w:t>indicated by the regime shift detector script</w:t>
+      </w:r>
+      <w:r>
+        <w:t>.</w:t>
+      </w:r>
+      <w:r>
+        <w:t xml:space="preserve"> Between each phase, the carrying capacity K decreased by about 50% from its former value, while r </w:t>
+      </w:r>
+      <w:proofErr w:type="gramStart"/>
+      <w:r>
+        <w:t>increased  slightly</w:t>
+      </w:r>
+      <w:proofErr w:type="gramEnd"/>
+      <w:r>
+        <w:t xml:space="preserve"> in the transition from phase A to phase B</w:t>
       </w:r>
     </w:p>
     <w:p/>

</xml_diff>

<commit_message>
tweak wording for captions
</commit_message>
<xml_diff>
--- a/writing/figure captions.docx
+++ b/writing/figure captions.docx
@@ -182,14 +182,14 @@
         <w:lastRenderedPageBreak/>
         <w:t xml:space="preserve">Figure </w:t>
       </w:r>
+      <w:proofErr w:type="spellStart"/>
       <w:r>
         <w:t>obs_o</w:t>
       </w:r>
-      <w:bookmarkStart w:id="0" w:name="_GoBack"/>
-      <w:bookmarkEnd w:id="0"/>
       <w:r>
         <w:t>utcomes</w:t>
       </w:r>
+      <w:proofErr w:type="spellEnd"/>
       <w:r>
         <w:t xml:space="preserve">: </w:t>
       </w:r>
@@ -281,7 +281,7 @@
       </w:r>
     </w:p>
     <w:p>
-      <w:bookmarkStart w:id="1" w:name="_Hlk485739126"/>
+      <w:bookmarkStart w:id="0" w:name="_Hlk485739126"/>
       <w:r>
         <w:t xml:space="preserve">Figure Harmonia: </w:t>
       </w:r>
@@ -355,7 +355,7 @@
         <w:t xml:space="preserve">phases of population dynamics as determined by Bahlai et al 2015 (solid lines) and the new fit indicated by two additional years of sampling data (black dashed line). </w:t>
       </w:r>
     </w:p>
-    <w:bookmarkEnd w:id="1"/>
+    <w:bookmarkEnd w:id="0"/>
     <w:p/>
     <w:p>
       <w:r>
@@ -385,6 +385,8 @@
         </w:rPr>
         <w:t xml:space="preserve">. </w:t>
       </w:r>
+      <w:bookmarkStart w:id="1" w:name="_Hlk486250414"/>
+      <w:bookmarkStart w:id="2" w:name="_GoBack"/>
       <w:r>
         <w:t>P</w:t>
       </w:r>
@@ -395,7 +397,13 @@
         <w:t xml:space="preserve">s the area occupied by overwintering Monarch butterflies in their winter habitat in the Mexico, </w:t>
       </w:r>
       <w:r>
-        <w:t>1994-</w:t>
+        <w:t>199</w:t>
+      </w:r>
+      <w:r>
+        <w:t>5</w:t>
+      </w:r>
+      <w:r>
+        <w:t>-</w:t>
       </w:r>
       <w:proofErr w:type="gramStart"/>
       <w:r>
@@ -405,7 +413,12 @@
         <w:t>6</w:t>
       </w:r>
       <w:r>
-        <w:t xml:space="preserve">  A</w:t>
+        <w:t xml:space="preserve">  </w:t>
+      </w:r>
+      <w:bookmarkEnd w:id="1"/>
+      <w:bookmarkEnd w:id="2"/>
+      <w:r>
+        <w:t>A</w:t>
       </w:r>
       <w:proofErr w:type="gramEnd"/>
       <w:r>

</xml_diff>

<commit_message>
update caption to include description of one break fit for monarchs
</commit_message>
<xml_diff>
--- a/writing/figure captions.docx
+++ b/writing/figure captions.docx
@@ -386,78 +386,96 @@
         <w:t xml:space="preserve">. </w:t>
       </w:r>
       <w:bookmarkStart w:id="1" w:name="_Hlk486250414"/>
+      <w:r>
+        <w:t>P</w:t>
+      </w:r>
+      <w:r>
+        <w:t>opulation data document</w:t>
+      </w:r>
+      <w:r>
+        <w:t xml:space="preserve">s the area occupied by overwintering Monarch butterflies in their winter habitat in the Mexico, </w:t>
+      </w:r>
+      <w:r>
+        <w:t>199</w:t>
+      </w:r>
+      <w:r>
+        <w:t>5</w:t>
+      </w:r>
+      <w:r>
+        <w:t>-</w:t>
+      </w:r>
+      <w:proofErr w:type="gramStart"/>
+      <w:r>
+        <w:t>201</w:t>
+      </w:r>
+      <w:r>
+        <w:t>6</w:t>
+      </w:r>
+      <w:r>
+        <w:t xml:space="preserve">  </w:t>
+      </w:r>
+      <w:bookmarkEnd w:id="1"/>
+      <w:r>
+        <w:t>A</w:t>
+      </w:r>
+      <w:proofErr w:type="gramEnd"/>
+      <w:r>
+        <w:t xml:space="preserve">) Time series documenting </w:t>
+      </w:r>
+      <w:r>
+        <w:t>raw data of estimated area occupied by overwintering monarchs by</w:t>
+      </w:r>
+      <w:r>
+        <w:t xml:space="preserve"> year.  Vertical blue lines indicate timings </w:t>
+      </w:r>
+      <w:r>
+        <w:t>o</w:t>
+      </w:r>
+      <w:r>
+        <w:t xml:space="preserve">f apparent regime shifts as </w:t>
+      </w:r>
+      <w:r>
+        <w:t>indicated by the regime shift detector script</w:t>
+      </w:r>
+      <w:r>
+        <w:t xml:space="preserve">.  B) Ricker fits of phases of population dynamics as </w:t>
+      </w:r>
+      <w:r>
+        <w:t>indicated by the regime shift detector script</w:t>
+      </w:r>
+      <w:r>
+        <w:t>.</w:t>
+      </w:r>
+      <w:r>
+        <w:t xml:space="preserve"> Between each phase, the carrying capacity K decreased by about 50% from its former value, while r </w:t>
+      </w:r>
+      <w:proofErr w:type="gramStart"/>
+      <w:r>
+        <w:t>increased  slightly</w:t>
+      </w:r>
+      <w:proofErr w:type="gramEnd"/>
+      <w:r>
+        <w:t xml:space="preserve"> in the transition from phase A to phase B</w:t>
+      </w:r>
+      <w:r>
+        <w:t>. An alternate fit</w:t>
+      </w:r>
+      <w:r>
+        <w:t xml:space="preserve"> associated with a one break model that </w:t>
+      </w:r>
+      <w:r>
+        <w:t>combin</w:t>
+      </w:r>
+      <w:r>
+        <w:t xml:space="preserve">e </w:t>
+      </w:r>
       <w:bookmarkStart w:id="2" w:name="_GoBack"/>
-      <w:r>
-        <w:t>P</w:t>
-      </w:r>
-      <w:r>
-        <w:t>opulation data document</w:t>
-      </w:r>
-      <w:r>
-        <w:t xml:space="preserve">s the area occupied by overwintering Monarch butterflies in their winter habitat in the Mexico, </w:t>
-      </w:r>
-      <w:r>
-        <w:t>199</w:t>
-      </w:r>
-      <w:r>
-        <w:t>5</w:t>
-      </w:r>
-      <w:r>
-        <w:t>-</w:t>
-      </w:r>
-      <w:proofErr w:type="gramStart"/>
-      <w:r>
-        <w:t>201</w:t>
-      </w:r>
-      <w:r>
-        <w:t>6</w:t>
-      </w:r>
-      <w:r>
-        <w:t xml:space="preserve">  </w:t>
-      </w:r>
-      <w:bookmarkEnd w:id="1"/>
       <w:bookmarkEnd w:id="2"/>
       <w:r>
-        <w:t>A</w:t>
-      </w:r>
-      <w:proofErr w:type="gramEnd"/>
-      <w:r>
-        <w:t xml:space="preserve">) Time series documenting </w:t>
-      </w:r>
-      <w:r>
-        <w:t>raw data of estimated area occupied by overwintering monarchs by</w:t>
-      </w:r>
-      <w:r>
-        <w:t xml:space="preserve"> year.  Vertical blue lines indicate timings </w:t>
-      </w:r>
-      <w:r>
-        <w:t>o</w:t>
-      </w:r>
-      <w:r>
-        <w:t xml:space="preserve">f apparent regime shifts as </w:t>
-      </w:r>
-      <w:r>
-        <w:t>indicated by the regime shift detector script</w:t>
-      </w:r>
-      <w:r>
-        <w:t xml:space="preserve">.  B) Ricker fits of phases of population dynamics as </w:t>
-      </w:r>
-      <w:r>
-        <w:t>indicated by the regime shift detector script</w:t>
+        <w:t>phases B and C, is given by the black dashed line</w:t>
       </w:r>
       <w:r>
         <w:t>.</w:t>
-      </w:r>
-      <w:r>
-        <w:t xml:space="preserve"> Between each phase, the carrying capacity K decreased by about 50% from its former value, while r </w:t>
-      </w:r>
-      <w:proofErr w:type="gramStart"/>
-      <w:r>
-        <w:t>increased  slightly</w:t>
-      </w:r>
-      <w:proofErr w:type="gramEnd"/>
-      <w:r>
-        <w:t xml:space="preserve"> in the transition from phase A to phase B</w:t>
       </w:r>
     </w:p>
     <w:p/>

</xml_diff>